<commit_message>
fix english resume typo
</commit_message>
<xml_diff>
--- a/ResumeFiles/YushengDing_CN_Resume201807Updated.docx
+++ b/ResumeFiles/YushengDing_CN_Resume201807Updated.docx
@@ -611,7 +611,7 @@
                           <w:p>
                             <w:pPr>
                               <w:rPr>
-                                <w:rFonts w:asciiTheme="majorHAnsi" w:hAnsiTheme="majorHAnsi" w:hint="eastAsia"/>
+                                <w:rFonts w:asciiTheme="majorHAnsi" w:hAnsiTheme="majorHAnsi"/>
                                 <w:b/>
                                 <w:lang w:eastAsia="zh-CN"/>
                               </w:rPr>
@@ -1919,7 +1919,6 @@
                               </w:rPr>
                               <w:t>由</w:t>
                             </w:r>
-                            <w:proofErr w:type="spellStart"/>
                             <w:r>
                               <w:rPr>
                                 <w:lang w:eastAsia="zh-CN"/>
@@ -1933,7 +1932,6 @@
                               </w:rPr>
                               <w:t>p</w:t>
                             </w:r>
-                            <w:proofErr w:type="spellEnd"/>
                             <w:r>
                               <w:rPr>
                                 <w:rFonts w:hint="eastAsia"/>
@@ -1941,7 +1939,6 @@
                               </w:rPr>
                               <w:t>结合</w:t>
                             </w:r>
-                            <w:proofErr w:type="spellStart"/>
                             <w:r>
                               <w:rPr>
                                 <w:rFonts w:hint="eastAsia"/>
@@ -1949,7 +1946,6 @@
                               </w:rPr>
                               <w:t>HighChart</w:t>
                             </w:r>
-                            <w:proofErr w:type="spellEnd"/>
                             <w:r>
                               <w:rPr>
                                 <w:rFonts w:hint="eastAsia"/>
@@ -1996,7 +1992,6 @@
                               <w:ind w:firstLineChars="0"/>
                               <w:jc w:val="both"/>
                               <w:rPr>
-                                <w:rFonts w:hint="eastAsia"/>
                                 <w:lang w:eastAsia="zh-CN"/>
                               </w:rPr>
                             </w:pPr>
@@ -2012,14 +2007,7 @@
                                 <w:rFonts w:hint="eastAsia"/>
                                 <w:lang w:eastAsia="zh-CN"/>
                               </w:rPr>
-                              <w:t>和数据仓库</w:t>
-                            </w:r>
-                            <w:r>
-                              <w:rPr>
-                                <w:rFonts w:hint="eastAsia"/>
-                                <w:lang w:eastAsia="zh-CN"/>
-                              </w:rPr>
-                              <w:t>，</w:t>
+                              <w:t>和数据仓库，</w:t>
                             </w:r>
                             <w:r>
                               <w:rPr>
@@ -2108,7 +2096,6 @@
                               <w:ind w:firstLineChars="0"/>
                               <w:jc w:val="both"/>
                               <w:rPr>
-                                <w:rFonts w:hint="eastAsia"/>
                                 <w:lang w:eastAsia="zh-CN"/>
                               </w:rPr>
                             </w:pPr>
@@ -2196,21 +2183,12 @@
                               </w:rPr>
                               <w:t>，</w:t>
                             </w:r>
-                            <w:proofErr w:type="spellStart"/>
-                            <w:r>
-                              <w:rPr>
-                                <w:rFonts w:hint="eastAsia"/>
-                                <w:lang w:eastAsia="zh-CN"/>
-                              </w:rPr>
-                              <w:t>oncall</w:t>
-                            </w:r>
-                            <w:proofErr w:type="spellEnd"/>
-                            <w:r>
-                              <w:rPr>
-                                <w:rFonts w:hint="eastAsia"/>
-                                <w:lang w:eastAsia="zh-CN"/>
-                              </w:rPr>
-                              <w:t xml:space="preserve">  summarize</w:t>
+                            <w:r>
+                              <w:rPr>
+                                <w:rFonts w:hint="eastAsia"/>
+                                <w:lang w:eastAsia="zh-CN"/>
+                              </w:rPr>
+                              <w:t>oncall  summarize</w:t>
                             </w:r>
                             <w:r>
                               <w:rPr>
@@ -2223,7 +2201,6 @@
                             <w:pPr>
                               <w:jc w:val="both"/>
                               <w:rPr>
-                                <w:rFonts w:hint="eastAsia"/>
                                 <w:lang w:eastAsia="zh-CN"/>
                               </w:rPr>
                             </w:pPr>
@@ -2262,107 +2239,55 @@
                               <w:rPr>
                                 <w:lang w:eastAsia="zh-CN"/>
                               </w:rPr>
-                              <w:t xml:space="preserve">Java, </w:t>
-                            </w:r>
-                            <w:proofErr w:type="spellStart"/>
-                            <w:r>
-                              <w:rPr>
-                                <w:lang w:eastAsia="zh-CN"/>
-                              </w:rPr>
-                              <w:t>P</w:t>
-                            </w:r>
-                            <w:r>
-                              <w:rPr>
-                                <w:lang w:eastAsia="zh-CN"/>
-                              </w:rPr>
-                              <w:t>hp</w:t>
-                            </w:r>
-                            <w:proofErr w:type="spellEnd"/>
+                              <w:t>Java, P</w:t>
+                            </w:r>
+                            <w:r>
+                              <w:rPr>
+                                <w:lang w:eastAsia="zh-CN"/>
+                              </w:rPr>
+                              <w:t xml:space="preserve">hp, </w:t>
+                            </w:r>
+                            <w:r>
+                              <w:rPr>
+                                <w:lang w:eastAsia="zh-CN"/>
+                              </w:rPr>
+                              <w:t>S</w:t>
+                            </w:r>
+                            <w:r>
+                              <w:rPr>
+                                <w:lang w:eastAsia="zh-CN"/>
+                              </w:rPr>
+                              <w:t>hell</w:t>
+                            </w:r>
+                            <w:r>
+                              <w:rPr>
+                                <w:lang w:eastAsia="zh-CN"/>
+                              </w:rPr>
+                              <w:t xml:space="preserve"> S</w:t>
+                            </w:r>
+                            <w:r>
+                              <w:rPr>
+                                <w:lang w:eastAsia="zh-CN"/>
+                              </w:rPr>
+                              <w:t>cripts</w:t>
+                            </w:r>
+                            <w:r>
+                              <w:rPr>
+                                <w:lang w:eastAsia="zh-CN"/>
+                              </w:rPr>
+                              <w:t>, S</w:t>
+                            </w:r>
+                            <w:r>
+                              <w:rPr>
+                                <w:lang w:eastAsia="zh-CN"/>
+                              </w:rPr>
+                              <w:t>cala</w:t>
+                            </w:r>
                             <w:r>
                               <w:rPr>
                                 <w:lang w:eastAsia="zh-CN"/>
                               </w:rPr>
                               <w:t xml:space="preserve">, </w:t>
-                            </w:r>
-                            <w:r>
-                              <w:rPr>
-                                <w:lang w:eastAsia="zh-CN"/>
-                              </w:rPr>
-                              <w:t>S</w:t>
-                            </w:r>
-                            <w:r>
-                              <w:rPr>
-                                <w:lang w:eastAsia="zh-CN"/>
-                              </w:rPr>
-                              <w:t>hell</w:t>
-                            </w:r>
-                            <w:r>
-                              <w:rPr>
-                                <w:lang w:eastAsia="zh-CN"/>
-                              </w:rPr>
-                              <w:t xml:space="preserve"> S</w:t>
-                            </w:r>
-                            <w:r>
-                              <w:rPr>
-                                <w:lang w:eastAsia="zh-CN"/>
-                              </w:rPr>
-                              <w:t>cripts</w:t>
-                            </w:r>
-                            <w:r>
-                              <w:rPr>
-                                <w:lang w:eastAsia="zh-CN"/>
-                              </w:rPr>
-                              <w:t>, S</w:t>
-                            </w:r>
-                            <w:r>
-                              <w:rPr>
-                                <w:lang w:eastAsia="zh-CN"/>
-                              </w:rPr>
-                              <w:t>cala</w:t>
-                            </w:r>
-                            <w:r>
-                              <w:rPr>
-                                <w:lang w:eastAsia="zh-CN"/>
-                              </w:rPr>
-                              <w:t xml:space="preserve">, </w:t>
-                            </w:r>
-                            <w:r>
-                              <w:rPr>
-                                <w:rFonts w:hint="eastAsia"/>
-                                <w:lang w:eastAsia="zh-CN"/>
-                              </w:rPr>
-                              <w:t>一点点</w:t>
-                            </w:r>
-                            <w:r>
-                              <w:rPr>
-                                <w:lang w:eastAsia="zh-CN"/>
-                              </w:rPr>
-                              <w:t>H</w:t>
-                            </w:r>
-                            <w:r>
-                              <w:rPr>
-                                <w:lang w:eastAsia="zh-CN"/>
-                              </w:rPr>
-                              <w:t xml:space="preserve">tml, </w:t>
-                            </w:r>
-                            <w:r>
-                              <w:rPr>
-                                <w:lang w:eastAsia="zh-CN"/>
-                              </w:rPr>
-                              <w:t>CSS</w:t>
-                            </w:r>
-                            <w:r>
-                              <w:rPr>
-                                <w:lang w:eastAsia="zh-CN"/>
-                              </w:rPr>
-                              <w:t xml:space="preserve">, </w:t>
-                            </w:r>
-                            <w:proofErr w:type="spellStart"/>
-                            <w:r>
-                              <w:rPr>
-                                <w:lang w:eastAsia="zh-CN"/>
-                              </w:rPr>
-                              <w:t>Ja</w:t>
                             </w:r>
                             <w:bookmarkStart w:id="0" w:name="_GoBack"/>
                             <w:bookmarkEnd w:id="0"/>
@@ -2370,9 +2295,32 @@
                               <w:rPr>
                                 <w:lang w:eastAsia="zh-CN"/>
                               </w:rPr>
-                              <w:t>vascript</w:t>
-                            </w:r>
-                            <w:proofErr w:type="spellEnd"/>
+                              <w:t>H</w:t>
+                            </w:r>
+                            <w:r>
+                              <w:rPr>
+                                <w:lang w:eastAsia="zh-CN"/>
+                              </w:rPr>
+                              <w:t xml:space="preserve">tml, </w:t>
+                            </w:r>
+                            <w:r>
+                              <w:rPr>
+                                <w:lang w:eastAsia="zh-CN"/>
+                              </w:rPr>
+                              <w:t>CSS</w:t>
+                            </w:r>
+                            <w:r>
+                              <w:rPr>
+                                <w:lang w:eastAsia="zh-CN"/>
+                              </w:rPr>
+                              <w:t xml:space="preserve">, </w:t>
+                            </w:r>
+                            <w:r>
+                              <w:rPr>
+                                <w:lang w:eastAsia="zh-CN"/>
+                              </w:rPr>
+                              <w:t>Javascript</w:t>
+                            </w:r>
                           </w:p>
                           <w:p>
                             <w:pPr>
@@ -2399,7 +2347,6 @@
                               </w:rPr>
                               <w:t xml:space="preserve">       </w:t>
                             </w:r>
-                            <w:proofErr w:type="spellStart"/>
                             <w:r>
                               <w:rPr>
                                 <w:lang w:eastAsia="zh-CN"/>
@@ -2410,14 +2357,7 @@
                               <w:rPr>
                                 <w:lang w:eastAsia="zh-CN"/>
                               </w:rPr>
-                              <w:t>rontab</w:t>
-                            </w:r>
-                            <w:proofErr w:type="spellEnd"/>
-                            <w:r>
-                              <w:rPr>
-                                <w:lang w:eastAsia="zh-CN"/>
-                              </w:rPr>
-                              <w:t>, A</w:t>
+                              <w:t>rontab, A</w:t>
                             </w:r>
                             <w:r>
                               <w:rPr>
@@ -2450,14 +2390,12 @@
                               </w:rPr>
                               <w:t xml:space="preserve">, </w:t>
                             </w:r>
-                            <w:proofErr w:type="spellStart"/>
                             <w:r>
                               <w:rPr>
                                 <w:lang w:eastAsia="zh-CN"/>
                               </w:rPr>
                               <w:t>Postgre</w:t>
                             </w:r>
-                            <w:proofErr w:type="spellEnd"/>
                             <w:r>
                               <w:rPr>
                                 <w:lang w:eastAsia="zh-CN"/>
@@ -2475,7 +2413,6 @@
                             <w:pPr>
                               <w:jc w:val="both"/>
                               <w:rPr>
-                                <w:rFonts w:hint="eastAsia"/>
                                 <w:lang w:eastAsia="zh-CN"/>
                               </w:rPr>
                             </w:pPr>
@@ -2885,7 +2822,6 @@
                               <w:ind w:firstLineChars="0"/>
                               <w:jc w:val="both"/>
                               <w:rPr>
-                                <w:rFonts w:hint="eastAsia"/>
                                 <w:b/>
                                 <w:lang w:eastAsia="zh-CN"/>
                               </w:rPr>
@@ -3100,7 +3036,6 @@
                               </w:rPr>
                               <w:t>担任</w:t>
                             </w:r>
-                            <w:proofErr w:type="spellStart"/>
                             <w:r>
                               <w:rPr>
                                 <w:rFonts w:hint="eastAsia"/>
@@ -3108,7 +3043,6 @@
                               </w:rPr>
                               <w:t>Matlab</w:t>
                             </w:r>
-                            <w:proofErr w:type="spellEnd"/>
                             <w:r>
                               <w:rPr>
                                 <w:rFonts w:hint="eastAsia"/>
@@ -3145,7 +3079,6 @@
                               </w:rPr>
                               <w:t>名学生解答</w:t>
                             </w:r>
-                            <w:proofErr w:type="spellStart"/>
                             <w:r>
                               <w:rPr>
                                 <w:rFonts w:hint="eastAsia"/>
@@ -3153,7 +3086,6 @@
                               </w:rPr>
                               <w:t>Matlab</w:t>
                             </w:r>
-                            <w:proofErr w:type="spellEnd"/>
                             <w:r>
                               <w:rPr>
                                 <w:rFonts w:hint="eastAsia"/>
@@ -3278,7 +3210,6 @@
                               <w:ind w:firstLineChars="0"/>
                               <w:jc w:val="both"/>
                               <w:rPr>
-                                <w:rFonts w:hint="eastAsia"/>
                                 <w:b/>
                                 <w:lang w:eastAsia="zh-CN"/>
                               </w:rPr>
@@ -3364,7 +3295,6 @@
                             <w:pPr>
                               <w:jc w:val="both"/>
                               <w:rPr>
-                                <w:rFonts w:hint="eastAsia"/>
                                 <w:b/>
                                 <w:sz w:val="24"/>
                                 <w:lang w:eastAsia="zh-CN"/>
@@ -3624,7 +3554,11 @@
           </mc:Choice>
           <mc:Fallback>
             <w:pict>
-              <v:shape w14:anchorId="12301DD8" id="文本框 4" o:spid="_x0000_s1029" type="#_x0000_t202" style="position:absolute;margin-left:18.85pt;margin-top:24.25pt;width:505.15pt;height:476.9pt;z-index:251659264;visibility:visible;mso-wrap-style:square;mso-width-percent:0;mso-height-percent:0;mso-wrap-distance-left:9pt;mso-wrap-distance-top:0;mso-wrap-distance-right:9pt;mso-wrap-distance-bottom:0;mso-position-horizontal:absolute;mso-position-horizontal-relative:text;mso-position-vertical:absolute;mso-position-vertical-relative:text;mso-width-percent:0;mso-height-percent:0;mso-width-relative:margin;mso-height-relative:margin;v-text-anchor:top" o:gfxdata="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" filled="f" stroked="f">
+              <v:shapetype w14:anchorId="12301DD8" id="_x0000_t202" coordsize="21600,21600" o:spt="202" path="m0,0l0,21600,21600,21600,21600,0xe">
+                <v:stroke joinstyle="miter"/>
+                <v:path gradientshapeok="t" o:connecttype="rect"/>
+              </v:shapetype>
+              <v:shape id="文本框 4" o:spid="_x0000_s1029" type="#_x0000_t202" style="position:absolute;margin-left:18.85pt;margin-top:24.25pt;width:505.15pt;height:476.9pt;z-index:251659264;visibility:visible;mso-wrap-style:square;mso-width-percent:0;mso-height-percent:0;mso-wrap-distance-left:9pt;mso-wrap-distance-top:0;mso-wrap-distance-right:9pt;mso-wrap-distance-bottom:0;mso-position-horizontal:absolute;mso-position-horizontal-relative:text;mso-position-vertical:absolute;mso-position-vertical-relative:text;mso-width-percent:0;mso-height-percent:0;mso-width-relative:margin;mso-height-relative:margin;v-text-anchor:top" o:gfxdata="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" filled="f" stroked="f">
                 <v:textbox>
                   <w:txbxContent>
                     <w:p>
@@ -3778,7 +3712,6 @@
                         </w:rPr>
                         <w:t>由</w:t>
                       </w:r>
-                      <w:proofErr w:type="spellStart"/>
                       <w:r>
                         <w:rPr>
                           <w:lang w:eastAsia="zh-CN"/>
@@ -3792,7 +3725,6 @@
                         </w:rPr>
                         <w:t>p</w:t>
                       </w:r>
-                      <w:proofErr w:type="spellEnd"/>
                       <w:r>
                         <w:rPr>
                           <w:rFonts w:hint="eastAsia"/>
@@ -3800,7 +3732,6 @@
                         </w:rPr>
                         <w:t>结合</w:t>
                       </w:r>
-                      <w:proofErr w:type="spellStart"/>
                       <w:r>
                         <w:rPr>
                           <w:rFonts w:hint="eastAsia"/>
@@ -3808,7 +3739,6 @@
                         </w:rPr>
                         <w:t>HighChart</w:t>
                       </w:r>
-                      <w:proofErr w:type="spellEnd"/>
                       <w:r>
                         <w:rPr>
                           <w:rFonts w:hint="eastAsia"/>
@@ -3855,7 +3785,6 @@
                         <w:ind w:firstLineChars="0"/>
                         <w:jc w:val="both"/>
                         <w:rPr>
-                          <w:rFonts w:hint="eastAsia"/>
                           <w:lang w:eastAsia="zh-CN"/>
                         </w:rPr>
                       </w:pPr>
@@ -3871,14 +3800,7 @@
                           <w:rFonts w:hint="eastAsia"/>
                           <w:lang w:eastAsia="zh-CN"/>
                         </w:rPr>
-                        <w:t>和数据仓库</w:t>
-                      </w:r>
-                      <w:r>
-                        <w:rPr>
-                          <w:rFonts w:hint="eastAsia"/>
-                          <w:lang w:eastAsia="zh-CN"/>
-                        </w:rPr>
-                        <w:t>，</w:t>
+                        <w:t>和数据仓库，</w:t>
                       </w:r>
                       <w:r>
                         <w:rPr>
@@ -3967,7 +3889,6 @@
                         <w:ind w:firstLineChars="0"/>
                         <w:jc w:val="both"/>
                         <w:rPr>
-                          <w:rFonts w:hint="eastAsia"/>
                           <w:lang w:eastAsia="zh-CN"/>
                         </w:rPr>
                       </w:pPr>
@@ -4055,21 +3976,12 @@
                         </w:rPr>
                         <w:t>，</w:t>
                       </w:r>
-                      <w:proofErr w:type="spellStart"/>
-                      <w:r>
-                        <w:rPr>
-                          <w:rFonts w:hint="eastAsia"/>
-                          <w:lang w:eastAsia="zh-CN"/>
-                        </w:rPr>
-                        <w:t>oncall</w:t>
-                      </w:r>
-                      <w:proofErr w:type="spellEnd"/>
-                      <w:r>
-                        <w:rPr>
-                          <w:rFonts w:hint="eastAsia"/>
-                          <w:lang w:eastAsia="zh-CN"/>
-                        </w:rPr>
-                        <w:t xml:space="preserve">  summarize</w:t>
+                      <w:r>
+                        <w:rPr>
+                          <w:rFonts w:hint="eastAsia"/>
+                          <w:lang w:eastAsia="zh-CN"/>
+                        </w:rPr>
+                        <w:t>oncall  summarize</w:t>
                       </w:r>
                       <w:r>
                         <w:rPr>
@@ -4082,7 +3994,6 @@
                       <w:pPr>
                         <w:jc w:val="both"/>
                         <w:rPr>
-                          <w:rFonts w:hint="eastAsia"/>
                           <w:lang w:eastAsia="zh-CN"/>
                         </w:rPr>
                       </w:pPr>
@@ -4121,107 +4032,55 @@
                         <w:rPr>
                           <w:lang w:eastAsia="zh-CN"/>
                         </w:rPr>
-                        <w:t xml:space="preserve">Java, </w:t>
-                      </w:r>
-                      <w:proofErr w:type="spellStart"/>
-                      <w:r>
-                        <w:rPr>
-                          <w:lang w:eastAsia="zh-CN"/>
-                        </w:rPr>
-                        <w:t>P</w:t>
-                      </w:r>
-                      <w:r>
-                        <w:rPr>
-                          <w:lang w:eastAsia="zh-CN"/>
-                        </w:rPr>
-                        <w:t>hp</w:t>
-                      </w:r>
-                      <w:proofErr w:type="spellEnd"/>
+                        <w:t>Java, P</w:t>
+                      </w:r>
+                      <w:r>
+                        <w:rPr>
+                          <w:lang w:eastAsia="zh-CN"/>
+                        </w:rPr>
+                        <w:t xml:space="preserve">hp, </w:t>
+                      </w:r>
+                      <w:r>
+                        <w:rPr>
+                          <w:lang w:eastAsia="zh-CN"/>
+                        </w:rPr>
+                        <w:t>S</w:t>
+                      </w:r>
+                      <w:r>
+                        <w:rPr>
+                          <w:lang w:eastAsia="zh-CN"/>
+                        </w:rPr>
+                        <w:t>hell</w:t>
+                      </w:r>
+                      <w:r>
+                        <w:rPr>
+                          <w:lang w:eastAsia="zh-CN"/>
+                        </w:rPr>
+                        <w:t xml:space="preserve"> S</w:t>
+                      </w:r>
+                      <w:r>
+                        <w:rPr>
+                          <w:lang w:eastAsia="zh-CN"/>
+                        </w:rPr>
+                        <w:t>cripts</w:t>
+                      </w:r>
+                      <w:r>
+                        <w:rPr>
+                          <w:lang w:eastAsia="zh-CN"/>
+                        </w:rPr>
+                        <w:t>, S</w:t>
+                      </w:r>
+                      <w:r>
+                        <w:rPr>
+                          <w:lang w:eastAsia="zh-CN"/>
+                        </w:rPr>
+                        <w:t>cala</w:t>
+                      </w:r>
                       <w:r>
                         <w:rPr>
                           <w:lang w:eastAsia="zh-CN"/>
                         </w:rPr>
                         <w:t xml:space="preserve">, </w:t>
-                      </w:r>
-                      <w:r>
-                        <w:rPr>
-                          <w:lang w:eastAsia="zh-CN"/>
-                        </w:rPr>
-                        <w:t>S</w:t>
-                      </w:r>
-                      <w:r>
-                        <w:rPr>
-                          <w:lang w:eastAsia="zh-CN"/>
-                        </w:rPr>
-                        <w:t>hell</w:t>
-                      </w:r>
-                      <w:r>
-                        <w:rPr>
-                          <w:lang w:eastAsia="zh-CN"/>
-                        </w:rPr>
-                        <w:t xml:space="preserve"> S</w:t>
-                      </w:r>
-                      <w:r>
-                        <w:rPr>
-                          <w:lang w:eastAsia="zh-CN"/>
-                        </w:rPr>
-                        <w:t>cripts</w:t>
-                      </w:r>
-                      <w:r>
-                        <w:rPr>
-                          <w:lang w:eastAsia="zh-CN"/>
-                        </w:rPr>
-                        <w:t>, S</w:t>
-                      </w:r>
-                      <w:r>
-                        <w:rPr>
-                          <w:lang w:eastAsia="zh-CN"/>
-                        </w:rPr>
-                        <w:t>cala</w:t>
-                      </w:r>
-                      <w:r>
-                        <w:rPr>
-                          <w:lang w:eastAsia="zh-CN"/>
-                        </w:rPr>
-                        <w:t xml:space="preserve">, </w:t>
-                      </w:r>
-                      <w:r>
-                        <w:rPr>
-                          <w:rFonts w:hint="eastAsia"/>
-                          <w:lang w:eastAsia="zh-CN"/>
-                        </w:rPr>
-                        <w:t>一点点</w:t>
-                      </w:r>
-                      <w:r>
-                        <w:rPr>
-                          <w:lang w:eastAsia="zh-CN"/>
-                        </w:rPr>
-                        <w:t>H</w:t>
-                      </w:r>
-                      <w:r>
-                        <w:rPr>
-                          <w:lang w:eastAsia="zh-CN"/>
-                        </w:rPr>
-                        <w:t xml:space="preserve">tml, </w:t>
-                      </w:r>
-                      <w:r>
-                        <w:rPr>
-                          <w:lang w:eastAsia="zh-CN"/>
-                        </w:rPr>
-                        <w:t>CSS</w:t>
-                      </w:r>
-                      <w:r>
-                        <w:rPr>
-                          <w:lang w:eastAsia="zh-CN"/>
-                        </w:rPr>
-                        <w:t xml:space="preserve">, </w:t>
-                      </w:r>
-                      <w:proofErr w:type="spellStart"/>
-                      <w:r>
-                        <w:rPr>
-                          <w:lang w:eastAsia="zh-CN"/>
-                        </w:rPr>
-                        <w:t>Ja</w:t>
                       </w:r>
                       <w:bookmarkStart w:id="1" w:name="_GoBack"/>
                       <w:bookmarkEnd w:id="1"/>
@@ -4229,9 +4088,32 @@
                         <w:rPr>
                           <w:lang w:eastAsia="zh-CN"/>
                         </w:rPr>
-                        <w:t>vascript</w:t>
-                      </w:r>
-                      <w:proofErr w:type="spellEnd"/>
+                        <w:t>H</w:t>
+                      </w:r>
+                      <w:r>
+                        <w:rPr>
+                          <w:lang w:eastAsia="zh-CN"/>
+                        </w:rPr>
+                        <w:t xml:space="preserve">tml, </w:t>
+                      </w:r>
+                      <w:r>
+                        <w:rPr>
+                          <w:lang w:eastAsia="zh-CN"/>
+                        </w:rPr>
+                        <w:t>CSS</w:t>
+                      </w:r>
+                      <w:r>
+                        <w:rPr>
+                          <w:lang w:eastAsia="zh-CN"/>
+                        </w:rPr>
+                        <w:t xml:space="preserve">, </w:t>
+                      </w:r>
+                      <w:r>
+                        <w:rPr>
+                          <w:lang w:eastAsia="zh-CN"/>
+                        </w:rPr>
+                        <w:t>Javascript</w:t>
+                      </w:r>
                     </w:p>
                     <w:p>
                       <w:pPr>
@@ -4258,7 +4140,6 @@
                         </w:rPr>
                         <w:t xml:space="preserve">       </w:t>
                       </w:r>
-                      <w:proofErr w:type="spellStart"/>
                       <w:r>
                         <w:rPr>
                           <w:lang w:eastAsia="zh-CN"/>
@@ -4269,14 +4150,7 @@
                         <w:rPr>
                           <w:lang w:eastAsia="zh-CN"/>
                         </w:rPr>
-                        <w:t>rontab</w:t>
-                      </w:r>
-                      <w:proofErr w:type="spellEnd"/>
-                      <w:r>
-                        <w:rPr>
-                          <w:lang w:eastAsia="zh-CN"/>
-                        </w:rPr>
-                        <w:t>, A</w:t>
+                        <w:t>rontab, A</w:t>
                       </w:r>
                       <w:r>
                         <w:rPr>
@@ -4309,14 +4183,12 @@
                         </w:rPr>
                         <w:t xml:space="preserve">, </w:t>
                       </w:r>
-                      <w:proofErr w:type="spellStart"/>
                       <w:r>
                         <w:rPr>
                           <w:lang w:eastAsia="zh-CN"/>
                         </w:rPr>
                         <w:t>Postgre</w:t>
                       </w:r>
-                      <w:proofErr w:type="spellEnd"/>
                       <w:r>
                         <w:rPr>
                           <w:lang w:eastAsia="zh-CN"/>
@@ -4334,7 +4206,6 @@
                       <w:pPr>
                         <w:jc w:val="both"/>
                         <w:rPr>
-                          <w:rFonts w:hint="eastAsia"/>
                           <w:lang w:eastAsia="zh-CN"/>
                         </w:rPr>
                       </w:pPr>
@@ -4744,7 +4615,6 @@
                         <w:ind w:firstLineChars="0"/>
                         <w:jc w:val="both"/>
                         <w:rPr>
-                          <w:rFonts w:hint="eastAsia"/>
                           <w:b/>
                           <w:lang w:eastAsia="zh-CN"/>
                         </w:rPr>
@@ -4959,7 +4829,6 @@
                         </w:rPr>
                         <w:t>担任</w:t>
                       </w:r>
-                      <w:proofErr w:type="spellStart"/>
                       <w:r>
                         <w:rPr>
                           <w:rFonts w:hint="eastAsia"/>
@@ -4967,7 +4836,6 @@
                         </w:rPr>
                         <w:t>Matlab</w:t>
                       </w:r>
-                      <w:proofErr w:type="spellEnd"/>
                       <w:r>
                         <w:rPr>
                           <w:rFonts w:hint="eastAsia"/>
@@ -5004,7 +4872,6 @@
                         </w:rPr>
                         <w:t>名学生解答</w:t>
                       </w:r>
-                      <w:proofErr w:type="spellStart"/>
                       <w:r>
                         <w:rPr>
                           <w:rFonts w:hint="eastAsia"/>
@@ -5012,7 +4879,6 @@
                         </w:rPr>
                         <w:t>Matlab</w:t>
                       </w:r>
-                      <w:proofErr w:type="spellEnd"/>
                       <w:r>
                         <w:rPr>
                           <w:rFonts w:hint="eastAsia"/>
@@ -5137,7 +5003,6 @@
                         <w:ind w:firstLineChars="0"/>
                         <w:jc w:val="both"/>
                         <w:rPr>
-                          <w:rFonts w:hint="eastAsia"/>
                           <w:b/>
                           <w:lang w:eastAsia="zh-CN"/>
                         </w:rPr>
@@ -5223,7 +5088,6 @@
                       <w:pPr>
                         <w:jc w:val="both"/>
                         <w:rPr>
-                          <w:rFonts w:hint="eastAsia"/>
                           <w:b/>
                           <w:sz w:val="24"/>
                           <w:lang w:eastAsia="zh-CN"/>
@@ -5557,7 +5421,6 @@
                                 <w:lang w:eastAsia="zh-CN"/>
                               </w:rPr>
                             </w:pPr>
-                            <w:proofErr w:type="spellStart"/>
                             <w:r>
                               <w:rPr>
                                 <w:b/>
@@ -5568,7 +5431,6 @@
                               </w:rPr>
                               <w:t>IPark</w:t>
                             </w:r>
-                            <w:proofErr w:type="spellEnd"/>
                             <w:r>
                               <w:rPr>
                                 <w:rFonts w:hint="eastAsia"/>
@@ -5681,23 +5543,7 @@
                                 <w:i/>
                                 <w:lang w:eastAsia="zh-CN"/>
                               </w:rPr>
-                              <w:t>#</w:t>
-                            </w:r>
-                            <w:proofErr w:type="spellStart"/>
-                            <w:r>
-                              <w:rPr>
-                                <w:i/>
-                                <w:lang w:eastAsia="zh-CN"/>
-                              </w:rPr>
-                              <w:t>ALhack</w:t>
-                            </w:r>
-                            <w:proofErr w:type="spellEnd"/>
-                            <w:r>
-                              <w:rPr>
-                                <w:i/>
-                                <w:lang w:eastAsia="zh-CN"/>
-                              </w:rPr>
-                              <w:t xml:space="preserve"> winner</w:t>
+                              <w:t>#ALhack winner</w:t>
                             </w:r>
                             <w:r>
                               <w:rPr>
@@ -5749,7 +5595,6 @@
                               </w:rPr>
                               <w:t>设计、搭建预测模型；编写部分后端代码。（</w:t>
                             </w:r>
-                            <w:proofErr w:type="spellStart"/>
                             <w:r>
                               <w:rPr>
                                 <w:rFonts w:hint="eastAsia"/>
@@ -5757,7 +5602,6 @@
                               </w:rPr>
                               <w:t>Matlab</w:t>
                             </w:r>
-                            <w:proofErr w:type="spellEnd"/>
                             <w:r>
                               <w:rPr>
                                 <w:rFonts w:hint="eastAsia"/>
@@ -6367,7 +6211,6 @@
                               </w:rPr>
                               <w:t>完成</w:t>
                             </w:r>
-                            <w:proofErr w:type="spellStart"/>
                             <w:r>
                               <w:rPr>
                                 <w:i/>
@@ -6375,7 +6218,6 @@
                               </w:rPr>
                               <w:t>QuickKnowledge</w:t>
                             </w:r>
-                            <w:proofErr w:type="spellEnd"/>
                             <w:r>
                               <w:rPr>
                                 <w:rFonts w:hint="eastAsia"/>
@@ -8328,21 +8170,7 @@
                               <w:rPr>
                                 <w:lang w:eastAsia="zh-CN"/>
                               </w:rPr>
-                              <w:t xml:space="preserve">SQL, Python2.7, </w:t>
-                            </w:r>
-                            <w:proofErr w:type="spellStart"/>
-                            <w:r>
-                              <w:rPr>
-                                <w:lang w:eastAsia="zh-CN"/>
-                              </w:rPr>
-                              <w:t>Matlab</w:t>
-                            </w:r>
-                            <w:proofErr w:type="spellEnd"/>
-                            <w:r>
-                              <w:rPr>
-                                <w:lang w:eastAsia="zh-CN"/>
-                              </w:rPr>
-                              <w:t>, MongoDB, Node.JS</w:t>
+                              <w:t>SQL, Python2.7, Matlab, MongoDB, Node.JS</w:t>
                             </w:r>
                             <w:r>
                               <w:rPr>
@@ -8372,7 +8200,6 @@
                               </w:rPr>
                               <w:t>熟练使用</w:t>
                             </w:r>
-                            <w:proofErr w:type="spellStart"/>
                             <w:r>
                               <w:rPr>
                                 <w:rFonts w:hint="eastAsia"/>
@@ -8380,7 +8207,6 @@
                               </w:rPr>
                               <w:t>Github</w:t>
                             </w:r>
-                            <w:proofErr w:type="spellEnd"/>
                             <w:r>
                               <w:rPr>
                                 <w:rFonts w:hint="eastAsia"/>
@@ -12201,7 +12027,7 @@
 </file>
 
 <file path=customXml/itemProps1.xml><?xml version="1.0" encoding="utf-8"?>
-<ds:datastoreItem xmlns:ds="http://schemas.openxmlformats.org/officeDocument/2006/customXml" ds:itemID="{4600D720-41E6-AA48-8702-3D875AC7AFD1}">
+<ds:datastoreItem xmlns:ds="http://schemas.openxmlformats.org/officeDocument/2006/customXml" ds:itemID="{220316F6-7972-2F4F-A3B6-4B54F1191621}">
   <ds:schemaRefs>
     <ds:schemaRef ds:uri="http://schemas.openxmlformats.org/officeDocument/2006/bibliography"/>
   </ds:schemaRefs>

</xml_diff>